<commit_message>
A few changes to finalize work for clean slate in 12-2018: 1) Change the button on the second page of the process from "expunge" to "expunge/seal". 2) Put instructions on the final expungement page that discuss how sealing works. 3) Change the language of the sealing petition.
</commit_message>
<xml_diff>
--- a/Expungement-Generator/templates/791SealingTemplate.docx
+++ b/Expungement-Generator/templates/791SealingTemplate.docx
@@ -387,13 +387,23 @@
         </w:rPr>
         <w:t xml:space="preserve"> to </w:t>
       </w:r>
-      <w:r>
-        <w:rPr>
-          <w:rFonts w:cs="Arial"/>
-          <w:sz w:val="24"/>
-          <w:szCs w:val="24"/>
-        </w:rPr>
-        <w:t xml:space="preserve">Pa.R.Crim.P. </w:t>
+      <w:proofErr w:type="spellStart"/>
+      <w:r>
+        <w:rPr>
+          <w:rFonts w:cs="Arial"/>
+          <w:sz w:val="24"/>
+          <w:szCs w:val="24"/>
+        </w:rPr>
+        <w:t>Pa.R.Crim.P</w:t>
+      </w:r>
+      <w:proofErr w:type="spellEnd"/>
+      <w:r>
+        <w:rPr>
+          <w:rFonts w:cs="Arial"/>
+          <w:sz w:val="24"/>
+          <w:szCs w:val="24"/>
+        </w:rPr>
+        <w:t xml:space="preserve">. </w:t>
       </w:r>
       <w:r>
         <w:rPr>
@@ -463,111 +473,43 @@
           <w:sz w:val="24"/>
           <w:szCs w:val="24"/>
         </w:rPr>
-        <w:t xml:space="preserve">All criminal justice agencies upon which this order is served </w:t>
-      </w:r>
-      <w:r>
-        <w:rPr>
-          <w:rFonts w:cs="Arial"/>
-          <w:sz w:val="24"/>
-          <w:szCs w:val="24"/>
-        </w:rPr>
-        <w:t xml:space="preserve">shall </w:t>
-      </w:r>
-      <w:r>
-        <w:rPr>
-          <w:rFonts w:cs="Arial"/>
-          <w:sz w:val="24"/>
-          <w:szCs w:val="24"/>
-        </w:rPr>
-        <w:t xml:space="preserve">limit dissemination of the </w:t>
-      </w:r>
-      <w:r>
-        <w:rPr>
-          <w:rFonts w:cs="Arial"/>
-          <w:sz w:val="24"/>
-          <w:szCs w:val="24"/>
-        </w:rPr>
-        <w:t xml:space="preserve">criminal history record information from defendant’s </w:t>
-      </w:r>
-      <w:r>
-        <w:rPr>
-          <w:rFonts w:cs="Arial"/>
-          <w:sz w:val="24"/>
-          <w:szCs w:val="24"/>
-        </w:rPr>
-        <w:t>criminal</w:t>
-      </w:r>
-      <w:r>
-        <w:rPr>
-          <w:rFonts w:cs="Arial"/>
-          <w:sz w:val="24"/>
-          <w:szCs w:val="24"/>
-        </w:rPr>
-        <w:t xml:space="preserve"> record pertaining to the </w:t>
-      </w:r>
-      <w:r>
-        <w:rPr>
-          <w:rFonts w:cs="Arial"/>
-          <w:sz w:val="24"/>
-          <w:szCs w:val="24"/>
-        </w:rPr>
-        <w:t>conviction(s)</w:t>
-      </w:r>
-      <w:r>
-        <w:rPr>
-          <w:rFonts w:cs="Arial"/>
-          <w:sz w:val="24"/>
-          <w:szCs w:val="24"/>
-        </w:rPr>
-        <w:t xml:space="preserve"> below</w:t>
-      </w:r>
-      <w:r>
-        <w:rPr>
-          <w:rFonts w:cs="Arial"/>
-          <w:sz w:val="24"/>
-          <w:szCs w:val="24"/>
-        </w:rPr>
-        <w:t xml:space="preserve"> </w:t>
-      </w:r>
-      <w:r>
-        <w:rPr>
-          <w:rFonts w:cs="Arial"/>
-          <w:sz w:val="24"/>
-          <w:szCs w:val="24"/>
-        </w:rPr>
-        <w:t xml:space="preserve">in accordance with </w:t>
-      </w:r>
-      <w:r>
-        <w:rPr>
-          <w:rFonts w:cs="Arial"/>
-          <w:sz w:val="24"/>
-          <w:szCs w:val="24"/>
-        </w:rPr>
-        <w:t xml:space="preserve">18 Pa.C.S. </w:t>
-      </w:r>
-      <w:r>
-        <w:rPr>
-          <w:rFonts w:cs="Arial"/>
-          <w:sz w:val="24"/>
-          <w:szCs w:val="24"/>
-        </w:rPr>
-        <w:t>§</w:t>
-      </w:r>
-      <w:r>
-        <w:rPr>
-          <w:rFonts w:cs="Arial"/>
-          <w:sz w:val="24"/>
-          <w:szCs w:val="24"/>
-        </w:rPr>
-        <w:t xml:space="preserve"> 9122.1(a)</w:t>
-      </w:r>
-      <w:r>
-        <w:rPr>
-          <w:rFonts w:cs="Arial"/>
-          <w:sz w:val="24"/>
-          <w:szCs w:val="24"/>
-        </w:rPr>
-        <w:t xml:space="preserve">.  Criminal history record information includes information collected by criminal justice agencies concerning this individual and arising from the initiation of these criminal proceedings including but not limited to all fingerprints, photographs, identifiable descriptions, dates and notations of arrests, indictments, informations or other formal criminal charges, any dispositions arising from the above-captioned proceedings, and all electronic or digital records regarding any of the foregoing. </w:t>
+        <w:t xml:space="preserve">The defendant's criminal history record information that is subject to limited access shall not be disseminated to an individual, a noncriminal justice agency or an internet website and that dissemination of the defendant's criminal history be limited only to criminal justice agency or government agency as provided in 18 </w:t>
+      </w:r>
+      <w:proofErr w:type="spellStart"/>
+      <w:r>
+        <w:rPr>
+          <w:rFonts w:cs="Arial"/>
+          <w:sz w:val="24"/>
+          <w:szCs w:val="24"/>
+        </w:rPr>
+        <w:t>Pa.C.S</w:t>
+      </w:r>
+      <w:proofErr w:type="spellEnd"/>
+      <w:r>
+        <w:rPr>
+          <w:rFonts w:cs="Arial"/>
+          <w:sz w:val="24"/>
+          <w:szCs w:val="24"/>
+        </w:rPr>
+        <w:t xml:space="preserve">. § 9122.1. The Pennsylvania State Police shall request the Federal Bureau of Investigation to limit dissemination of all records pertaining to said conviction(s) in accordance with 18 </w:t>
+      </w:r>
+      <w:proofErr w:type="spellStart"/>
+      <w:r>
+        <w:rPr>
+          <w:rFonts w:cs="Arial"/>
+          <w:sz w:val="24"/>
+          <w:szCs w:val="24"/>
+        </w:rPr>
+        <w:t>Pa.C.S</w:t>
+      </w:r>
+      <w:proofErr w:type="spellEnd"/>
+      <w:r>
+        <w:rPr>
+          <w:rFonts w:cs="Arial"/>
+          <w:sz w:val="24"/>
+          <w:szCs w:val="24"/>
+        </w:rPr>
+        <w:t>. § 9122.1(a).</w:t>
       </w:r>
     </w:p>
     <w:p>
@@ -597,109 +539,41 @@
           <w:sz w:val="24"/>
           <w:szCs w:val="24"/>
         </w:rPr>
-        <w:t xml:space="preserve">The Pennsylvania State Police shall request the Federal Bureau of Investigation to </w:t>
-      </w:r>
-      <w:r>
-        <w:rPr>
-          <w:rFonts w:cs="Arial"/>
-          <w:sz w:val="24"/>
-          <w:szCs w:val="24"/>
-        </w:rPr>
-        <w:t xml:space="preserve">limit dissemination of </w:t>
-      </w:r>
-      <w:r>
-        <w:rPr>
-          <w:rFonts w:cs="Arial"/>
-          <w:sz w:val="24"/>
-          <w:szCs w:val="24"/>
-        </w:rPr>
-        <w:t xml:space="preserve">all records pertaining to said </w:t>
-      </w:r>
-      <w:r>
-        <w:rPr>
-          <w:rFonts w:cs="Arial"/>
-          <w:sz w:val="24"/>
-          <w:szCs w:val="24"/>
-        </w:rPr>
-        <w:t>conviction</w:t>
-      </w:r>
-      <w:r>
-        <w:rPr>
-          <w:rFonts w:cs="Arial"/>
-          <w:sz w:val="24"/>
-          <w:szCs w:val="24"/>
-        </w:rPr>
-        <w:t>(s)</w:t>
-      </w:r>
-      <w:r>
-        <w:rPr>
-          <w:rFonts w:cs="Arial"/>
-          <w:sz w:val="24"/>
-          <w:szCs w:val="24"/>
-        </w:rPr>
-        <w:t xml:space="preserve"> in accordance with 18 Pa.C.S. </w:t>
-      </w:r>
-      <w:r>
-        <w:rPr>
-          <w:rFonts w:cs="Arial"/>
-          <w:sz w:val="24"/>
-          <w:szCs w:val="24"/>
-        </w:rPr>
-        <w:t>§</w:t>
-      </w:r>
-      <w:r>
-        <w:rPr>
-          <w:rFonts w:cs="Arial"/>
-          <w:sz w:val="24"/>
-          <w:szCs w:val="24"/>
-        </w:rPr>
-        <w:t xml:space="preserve"> 9122.1(a).</w:t>
-      </w:r>
-    </w:p>
-    <w:p>
-      <w:pPr>
-        <w:spacing w:after="0" w:line="240" w:lineRule="auto"/>
-        <w:jc w:val="both"/>
-        <w:rPr>
-          <w:rFonts w:cs="Arial"/>
-          <w:sz w:val="24"/>
-          <w:szCs w:val="24"/>
-        </w:rPr>
-      </w:pPr>
-    </w:p>
-    <w:p>
-      <w:pPr>
-        <w:spacing w:after="0" w:line="240" w:lineRule="auto"/>
-        <w:jc w:val="both"/>
-        <w:rPr>
-          <w:rFonts w:cs="Arial"/>
-          <w:sz w:val="24"/>
-          <w:szCs w:val="24"/>
-        </w:rPr>
-      </w:pPr>
-      <w:r>
-        <w:rPr>
-          <w:rFonts w:cs="Arial"/>
-          <w:sz w:val="24"/>
-          <w:szCs w:val="24"/>
-        </w:rPr>
-        <w:t xml:space="preserve">The information required under Pa.R.Crim.P. </w:t>
-      </w:r>
-      <w:r>
-        <w:rPr>
-          <w:rFonts w:cs="Arial"/>
-          <w:sz w:val="24"/>
-          <w:szCs w:val="24"/>
-        </w:rPr>
-        <w:t>791</w:t>
-      </w:r>
-      <w:r>
-        <w:rPr>
-          <w:rFonts w:cs="Arial"/>
-          <w:sz w:val="24"/>
-          <w:szCs w:val="24"/>
-        </w:rPr>
-        <w:t xml:space="preserve"> appears on the attached page(s) which is hereby incorporated into this ORDER by reference.  </w:t>
+        <w:t xml:space="preserve">This case qualifies for a limited access order and none of the exceptions under 18 </w:t>
+      </w:r>
+      <w:proofErr w:type="spellStart"/>
+      <w:r>
+        <w:rPr>
+          <w:rFonts w:cs="Arial"/>
+          <w:sz w:val="24"/>
+          <w:szCs w:val="24"/>
+        </w:rPr>
+        <w:t>Pa.C.S</w:t>
+      </w:r>
+      <w:proofErr w:type="spellEnd"/>
+      <w:r>
+        <w:rPr>
+          <w:rFonts w:cs="Arial"/>
+          <w:sz w:val="24"/>
+          <w:szCs w:val="24"/>
+        </w:rPr>
+        <w:t>. § 9122</w:t>
+      </w:r>
+      <w:r>
+        <w:rPr>
+          <w:rFonts w:cs="Arial"/>
+          <w:sz w:val="24"/>
+          <w:szCs w:val="24"/>
+        </w:rPr>
+        <w:t>.1</w:t>
+      </w:r>
+      <w:r>
+        <w:rPr>
+          <w:rFonts w:cs="Arial"/>
+          <w:sz w:val="24"/>
+          <w:szCs w:val="24"/>
+        </w:rPr>
+        <w:t>(b) are applicable</w:t>
       </w:r>
     </w:p>
     <w:p>
@@ -853,7 +727,25 @@
           <w:sz w:val="24"/>
           <w:szCs w:val="24"/>
         </w:rPr>
-        <w:t xml:space="preserve">Pursuant to Pa.R.Crim.P. </w:t>
+        <w:t xml:space="preserve">Pursuant to </w:t>
+      </w:r>
+      <w:proofErr w:type="spellStart"/>
+      <w:r>
+        <w:rPr>
+          <w:rFonts w:cs="Arial"/>
+          <w:sz w:val="24"/>
+          <w:szCs w:val="24"/>
+        </w:rPr>
+        <w:t>Pa.R.Crim.P</w:t>
+      </w:r>
+      <w:proofErr w:type="spellEnd"/>
+      <w:r>
+        <w:rPr>
+          <w:rFonts w:cs="Arial"/>
+          <w:sz w:val="24"/>
+          <w:szCs w:val="24"/>
+        </w:rPr>
+        <w:t xml:space="preserve">. </w:t>
       </w:r>
       <w:r>
         <w:rPr>
@@ -950,7 +842,27 @@
           <w:sz w:val="24"/>
           <w:szCs w:val="24"/>
         </w:rPr>
-        <w:t xml:space="preserve">Alias(es): </w:t>
+        <w:t>Alias(</w:t>
+      </w:r>
+      <w:proofErr w:type="spellStart"/>
+      <w:r>
+        <w:rPr>
+          <w:rFonts w:cs="Arial"/>
+          <w:b/>
+          <w:sz w:val="24"/>
+          <w:szCs w:val="24"/>
+        </w:rPr>
+        <w:t>es</w:t>
+      </w:r>
+      <w:proofErr w:type="spellEnd"/>
+      <w:r>
+        <w:rPr>
+          <w:rFonts w:cs="Arial"/>
+          <w:b/>
+          <w:sz w:val="24"/>
+          <w:szCs w:val="24"/>
+        </w:rPr>
+        <w:t xml:space="preserve">): </w:t>
       </w:r>
       <w:r>
         <w:rPr>
@@ -1813,11 +1725,19 @@
                 <w:b/>
               </w:rPr>
             </w:pPr>
-            <w:r>
-              <w:rPr>
-                <w:b/>
-              </w:rPr>
-              <w:t>Disp Date</w:t>
+            <w:proofErr w:type="spellStart"/>
+            <w:r>
+              <w:rPr>
+                <w:b/>
+              </w:rPr>
+              <w:t>Disp</w:t>
+            </w:r>
+            <w:proofErr w:type="spellEnd"/>
+            <w:r>
+              <w:rPr>
+                <w:b/>
+              </w:rPr>
+              <w:t xml:space="preserve"> Date</w:t>
             </w:r>
           </w:p>
         </w:tc>
@@ -2230,55 +2150,18 @@
         <w:spacing w:after="0" w:line="240" w:lineRule="auto"/>
         <w:ind w:left="360"/>
       </w:pPr>
-      <w:r>
-        <w:t xml:space="preserve">Limited access </w:t>
-      </w:r>
-      <w:r>
-        <w:t>is proper under 18 Pa.C.S. 9122</w:t>
-      </w:r>
-      <w:r>
-        <w:t>.1</w:t>
-      </w:r>
-      <w:r>
-        <w:t xml:space="preserve"> as the </w:t>
-      </w:r>
-      <w:r>
-        <w:t>conviction(s)</w:t>
-      </w:r>
-      <w:r>
-        <w:t xml:space="preserve"> </w:t>
-      </w:r>
-      <w:r>
-        <w:t xml:space="preserve">were </w:t>
-      </w:r>
-      <w:r>
-        <w:t xml:space="preserve">misdemeanors of the second or third degree, or ungraded misdemeanors, and </w:t>
-      </w:r>
-      <w:r>
-        <w:t xml:space="preserve">the petitioner has been free of arrest or prosecution for 10 years. </w:t>
-      </w:r>
-      <w:r>
-        <w:rPr>
-          <w:sz w:val="23"/>
-          <w:szCs w:val="23"/>
-        </w:rPr>
-        <w:t xml:space="preserve">None of the exceptions under 18 Pa.C.S. § 9122.1(b) </w:t>
-      </w:r>
       <w:bookmarkStart w:id="0" w:name="_GoBack"/>
-      <w:r>
-        <w:rPr>
-          <w:sz w:val="23"/>
-          <w:szCs w:val="23"/>
-        </w:rPr>
-        <w:t xml:space="preserve">are </w:t>
-      </w:r>
       <w:bookmarkEnd w:id="0"/>
       <w:r>
-        <w:rPr>
-          <w:sz w:val="23"/>
-          <w:szCs w:val="23"/>
-        </w:rPr>
-        <w:t>applicable.</w:t>
+        <w:t xml:space="preserve">As a result of these convictions, Petitioner has been caused to suffer embarrassment and irreparable harm and loss of job opportunities. This case qualifies for a limited access order and none of the exceptions under 18 </w:t>
+      </w:r>
+      <w:proofErr w:type="spellStart"/>
+      <w:r>
+        <w:t>Pa.C.S</w:t>
+      </w:r>
+      <w:proofErr w:type="spellEnd"/>
+      <w:r>
+        <w:t>. 9122.1(b) are applicable.</w:t>
       </w:r>
     </w:p>
     <w:p>
@@ -2803,6 +2686,7 @@
         </w:rPr>
         <w:t xml:space="preserve"> </w:t>
       </w:r>
+      <w:proofErr w:type="spellStart"/>
       <w:r>
         <w:rPr>
           <w:rFonts w:cs="Arial"/>
@@ -2878,6 +2762,7 @@
         </w:rPr>
         <w:t>im.P</w:t>
       </w:r>
+      <w:proofErr w:type="spellEnd"/>
       <w:r>
         <w:rPr>
           <w:rFonts w:cs="Arial"/>
@@ -3552,6 +3437,7 @@
         </w:rPr>
         <w:t xml:space="preserve">to </w:t>
       </w:r>
+      <w:proofErr w:type="spellStart"/>
       <w:r>
         <w:rPr>
           <w:rFonts w:cs="Arial"/>
@@ -3630,6 +3516,7 @@
         </w:rPr>
         <w:t>P</w:t>
       </w:r>
+      <w:proofErr w:type="spellEnd"/>
       <w:r>
         <w:rPr>
           <w:rFonts w:cs="Arial"/>
@@ -4611,6 +4498,7 @@
               </w:rPr>
               <w:t>(</w:t>
             </w:r>
+            <w:proofErr w:type="spellStart"/>
             <w:r>
               <w:rPr>
                 <w:rFonts w:cs="Arial"/>
@@ -4619,6 +4507,7 @@
               </w:rPr>
               <w:t>es</w:t>
             </w:r>
+            <w:proofErr w:type="spellEnd"/>
             <w:r>
               <w:rPr>
                 <w:rFonts w:cs="Arial"/>
@@ -6411,11 +6300,19 @@
                 <w:b/>
               </w:rPr>
             </w:pPr>
-            <w:r>
-              <w:rPr>
-                <w:b/>
-              </w:rPr>
-              <w:t>Disp Date</w:t>
+            <w:proofErr w:type="spellStart"/>
+            <w:r>
+              <w:rPr>
+                <w:b/>
+              </w:rPr>
+              <w:t>Disp</w:t>
+            </w:r>
+            <w:proofErr w:type="spellEnd"/>
+            <w:r>
+              <w:rPr>
+                <w:b/>
+              </w:rPr>
+              <w:t xml:space="preserve"> Date</w:t>
             </w:r>
           </w:p>
         </w:tc>
@@ -7263,23 +7160,15 @@
               <w:ind w:left="360"/>
             </w:pPr>
             <w:r>
-              <w:t>Limited access</w:t>
-            </w:r>
-            <w:r>
-              <w:t xml:space="preserve"> is proper under 18 Pa.C.S. 9122</w:t>
-            </w:r>
-            <w:r>
-              <w:t>.1</w:t>
-            </w:r>
-            <w:r>
-              <w:t xml:space="preserve"> as the conviction(s) were misdemeanors of the second or third degree, or ungraded misdemeanors, and the petitioner has been free of arrest or prosecution for 10 years. </w:t>
-            </w:r>
-            <w:r>
-              <w:rPr>
-                <w:sz w:val="23"/>
-                <w:szCs w:val="23"/>
-              </w:rPr>
-              <w:t>None of the exceptions under 18 Pa.C.S. § 9122.1(b) are applicable.</w:t>
+              <w:t xml:space="preserve">As a result of these convictions, Petitioner has been caused to suffer embarrassment and irreparable harm and loss of job opportunities. This case qualifies for a limited access order and none of the exceptions under 18 </w:t>
+            </w:r>
+            <w:proofErr w:type="spellStart"/>
+            <w:r>
+              <w:t>Pa.C.S</w:t>
+            </w:r>
+            <w:proofErr w:type="spellEnd"/>
+            <w:r>
+              <w:t>. 9122.1(b) are applicable.</w:t>
             </w:r>
           </w:p>
           <w:p>
@@ -8617,6 +8506,7 @@
         </w:rPr>
         <w:t xml:space="preserve">18 </w:t>
       </w:r>
+      <w:proofErr w:type="spellStart"/>
       <w:r>
         <w:rPr>
           <w:rFonts w:cs="Arial"/>
@@ -8651,6 +8541,7 @@
         </w:rPr>
         <w:t>.S</w:t>
       </w:r>
+      <w:proofErr w:type="spellEnd"/>
       <w:r>
         <w:rPr>
           <w:rFonts w:cs="Arial"/>
@@ -8793,14 +8684,31 @@
           <w:szCs w:val="24"/>
           <w:u w:val="single"/>
         </w:rPr>
-        <w:t>ATTORNEY_ELEC_SIG}</w:t>
-      </w:r>
-      <w:r>
-        <w:rPr>
-          <w:sz w:val="24"/>
-          <w:szCs w:val="24"/>
-        </w:rPr>
-        <w:t>__</w:t>
+        <w:t>ATTORNEY_ELEC_SIG</w:t>
+      </w:r>
+      <w:proofErr w:type="gramStart"/>
+      <w:r>
+        <w:rPr>
+          <w:sz w:val="24"/>
+          <w:szCs w:val="24"/>
+          <w:u w:val="single"/>
+        </w:rPr>
+        <w:t>}</w:t>
+      </w:r>
+      <w:r>
+        <w:rPr>
+          <w:sz w:val="24"/>
+          <w:szCs w:val="24"/>
+        </w:rPr>
+        <w:t>_</w:t>
+      </w:r>
+      <w:proofErr w:type="gramEnd"/>
+      <w:r>
+        <w:rPr>
+          <w:sz w:val="24"/>
+          <w:szCs w:val="24"/>
+        </w:rPr>
+        <w:t>_</w:t>
       </w:r>
     </w:p>
     <w:p>
@@ -8947,7 +8855,7 @@
       <w:rPr>
         <w:noProof/>
       </w:rPr>
-      <w:t>2</w:t>
+      <w:t>5</w:t>
     </w:r>
     <w:r>
       <w:fldChar w:fldCharType="end"/>
@@ -9899,7 +9807,7 @@
 </file>
 
 <file path=customXml/itemProps1.xml><?xml version="1.0" encoding="utf-8"?>
-<ds:datastoreItem xmlns:ds="http://schemas.openxmlformats.org/officeDocument/2006/customXml" ds:itemID="{F58485BC-8CDB-46ED-9E01-646222D19EE6}">
+<ds:datastoreItem xmlns:ds="http://schemas.openxmlformats.org/officeDocument/2006/customXml" ds:itemID="{CE81C1AB-93CA-4A6E-B186-E9066950C776}">
   <ds:schemaRefs>
     <ds:schemaRef ds:uri="http://schemas.openxmlformats.org/officeDocument/2006/bibliography"/>
   </ds:schemaRefs>

</xml_diff>

<commit_message>
Clean slate changes 12 2018 (#15)
* 99% fix on the new CPCMS issue.  The only part that isn't working is the function CPCMS::findBestSummaryDocket, which is used in integrateSummaryInfo.  I think we can add this to master and correct that function at a later date.

* The EG wasn't working when you tried to make a sealing petition.  This fixes it.

* A few changes to finalize work for clean slate in 12-2018:
1) Change the button on the second page of the process from "expunge" to 
"expunge/seal".
2) Put instructions on the final expungement page that discuss how 
sealing works.
3) Change the language of the sealing petition.
</commit_message>
<xml_diff>
--- a/Expungement-Generator/templates/791SealingTemplate.docx
+++ b/Expungement-Generator/templates/791SealingTemplate.docx
@@ -387,13 +387,23 @@
         </w:rPr>
         <w:t xml:space="preserve"> to </w:t>
       </w:r>
-      <w:r>
-        <w:rPr>
-          <w:rFonts w:cs="Arial"/>
-          <w:sz w:val="24"/>
-          <w:szCs w:val="24"/>
-        </w:rPr>
-        <w:t xml:space="preserve">Pa.R.Crim.P. </w:t>
+      <w:proofErr w:type="spellStart"/>
+      <w:r>
+        <w:rPr>
+          <w:rFonts w:cs="Arial"/>
+          <w:sz w:val="24"/>
+          <w:szCs w:val="24"/>
+        </w:rPr>
+        <w:t>Pa.R.Crim.P</w:t>
+      </w:r>
+      <w:proofErr w:type="spellEnd"/>
+      <w:r>
+        <w:rPr>
+          <w:rFonts w:cs="Arial"/>
+          <w:sz w:val="24"/>
+          <w:szCs w:val="24"/>
+        </w:rPr>
+        <w:t xml:space="preserve">. </w:t>
       </w:r>
       <w:r>
         <w:rPr>
@@ -463,111 +473,43 @@
           <w:sz w:val="24"/>
           <w:szCs w:val="24"/>
         </w:rPr>
-        <w:t xml:space="preserve">All criminal justice agencies upon which this order is served </w:t>
-      </w:r>
-      <w:r>
-        <w:rPr>
-          <w:rFonts w:cs="Arial"/>
-          <w:sz w:val="24"/>
-          <w:szCs w:val="24"/>
-        </w:rPr>
-        <w:t xml:space="preserve">shall </w:t>
-      </w:r>
-      <w:r>
-        <w:rPr>
-          <w:rFonts w:cs="Arial"/>
-          <w:sz w:val="24"/>
-          <w:szCs w:val="24"/>
-        </w:rPr>
-        <w:t xml:space="preserve">limit dissemination of the </w:t>
-      </w:r>
-      <w:r>
-        <w:rPr>
-          <w:rFonts w:cs="Arial"/>
-          <w:sz w:val="24"/>
-          <w:szCs w:val="24"/>
-        </w:rPr>
-        <w:t xml:space="preserve">criminal history record information from defendant’s </w:t>
-      </w:r>
-      <w:r>
-        <w:rPr>
-          <w:rFonts w:cs="Arial"/>
-          <w:sz w:val="24"/>
-          <w:szCs w:val="24"/>
-        </w:rPr>
-        <w:t>criminal</w:t>
-      </w:r>
-      <w:r>
-        <w:rPr>
-          <w:rFonts w:cs="Arial"/>
-          <w:sz w:val="24"/>
-          <w:szCs w:val="24"/>
-        </w:rPr>
-        <w:t xml:space="preserve"> record pertaining to the </w:t>
-      </w:r>
-      <w:r>
-        <w:rPr>
-          <w:rFonts w:cs="Arial"/>
-          <w:sz w:val="24"/>
-          <w:szCs w:val="24"/>
-        </w:rPr>
-        <w:t>conviction(s)</w:t>
-      </w:r>
-      <w:r>
-        <w:rPr>
-          <w:rFonts w:cs="Arial"/>
-          <w:sz w:val="24"/>
-          <w:szCs w:val="24"/>
-        </w:rPr>
-        <w:t xml:space="preserve"> below</w:t>
-      </w:r>
-      <w:r>
-        <w:rPr>
-          <w:rFonts w:cs="Arial"/>
-          <w:sz w:val="24"/>
-          <w:szCs w:val="24"/>
-        </w:rPr>
-        <w:t xml:space="preserve"> </w:t>
-      </w:r>
-      <w:r>
-        <w:rPr>
-          <w:rFonts w:cs="Arial"/>
-          <w:sz w:val="24"/>
-          <w:szCs w:val="24"/>
-        </w:rPr>
-        <w:t xml:space="preserve">in accordance with </w:t>
-      </w:r>
-      <w:r>
-        <w:rPr>
-          <w:rFonts w:cs="Arial"/>
-          <w:sz w:val="24"/>
-          <w:szCs w:val="24"/>
-        </w:rPr>
-        <w:t xml:space="preserve">18 Pa.C.S. </w:t>
-      </w:r>
-      <w:r>
-        <w:rPr>
-          <w:rFonts w:cs="Arial"/>
-          <w:sz w:val="24"/>
-          <w:szCs w:val="24"/>
-        </w:rPr>
-        <w:t>§</w:t>
-      </w:r>
-      <w:r>
-        <w:rPr>
-          <w:rFonts w:cs="Arial"/>
-          <w:sz w:val="24"/>
-          <w:szCs w:val="24"/>
-        </w:rPr>
-        <w:t xml:space="preserve"> 9122.1(a)</w:t>
-      </w:r>
-      <w:r>
-        <w:rPr>
-          <w:rFonts w:cs="Arial"/>
-          <w:sz w:val="24"/>
-          <w:szCs w:val="24"/>
-        </w:rPr>
-        <w:t xml:space="preserve">.  Criminal history record information includes information collected by criminal justice agencies concerning this individual and arising from the initiation of these criminal proceedings including but not limited to all fingerprints, photographs, identifiable descriptions, dates and notations of arrests, indictments, informations or other formal criminal charges, any dispositions arising from the above-captioned proceedings, and all electronic or digital records regarding any of the foregoing. </w:t>
+        <w:t xml:space="preserve">The defendant's criminal history record information that is subject to limited access shall not be disseminated to an individual, a noncriminal justice agency or an internet website and that dissemination of the defendant's criminal history be limited only to criminal justice agency or government agency as provided in 18 </w:t>
+      </w:r>
+      <w:proofErr w:type="spellStart"/>
+      <w:r>
+        <w:rPr>
+          <w:rFonts w:cs="Arial"/>
+          <w:sz w:val="24"/>
+          <w:szCs w:val="24"/>
+        </w:rPr>
+        <w:t>Pa.C.S</w:t>
+      </w:r>
+      <w:proofErr w:type="spellEnd"/>
+      <w:r>
+        <w:rPr>
+          <w:rFonts w:cs="Arial"/>
+          <w:sz w:val="24"/>
+          <w:szCs w:val="24"/>
+        </w:rPr>
+        <w:t xml:space="preserve">. § 9122.1. The Pennsylvania State Police shall request the Federal Bureau of Investigation to limit dissemination of all records pertaining to said conviction(s) in accordance with 18 </w:t>
+      </w:r>
+      <w:proofErr w:type="spellStart"/>
+      <w:r>
+        <w:rPr>
+          <w:rFonts w:cs="Arial"/>
+          <w:sz w:val="24"/>
+          <w:szCs w:val="24"/>
+        </w:rPr>
+        <w:t>Pa.C.S</w:t>
+      </w:r>
+      <w:proofErr w:type="spellEnd"/>
+      <w:r>
+        <w:rPr>
+          <w:rFonts w:cs="Arial"/>
+          <w:sz w:val="24"/>
+          <w:szCs w:val="24"/>
+        </w:rPr>
+        <w:t>. § 9122.1(a).</w:t>
       </w:r>
     </w:p>
     <w:p>
@@ -597,109 +539,41 @@
           <w:sz w:val="24"/>
           <w:szCs w:val="24"/>
         </w:rPr>
-        <w:t xml:space="preserve">The Pennsylvania State Police shall request the Federal Bureau of Investigation to </w:t>
-      </w:r>
-      <w:r>
-        <w:rPr>
-          <w:rFonts w:cs="Arial"/>
-          <w:sz w:val="24"/>
-          <w:szCs w:val="24"/>
-        </w:rPr>
-        <w:t xml:space="preserve">limit dissemination of </w:t>
-      </w:r>
-      <w:r>
-        <w:rPr>
-          <w:rFonts w:cs="Arial"/>
-          <w:sz w:val="24"/>
-          <w:szCs w:val="24"/>
-        </w:rPr>
-        <w:t xml:space="preserve">all records pertaining to said </w:t>
-      </w:r>
-      <w:r>
-        <w:rPr>
-          <w:rFonts w:cs="Arial"/>
-          <w:sz w:val="24"/>
-          <w:szCs w:val="24"/>
-        </w:rPr>
-        <w:t>conviction</w:t>
-      </w:r>
-      <w:r>
-        <w:rPr>
-          <w:rFonts w:cs="Arial"/>
-          <w:sz w:val="24"/>
-          <w:szCs w:val="24"/>
-        </w:rPr>
-        <w:t>(s)</w:t>
-      </w:r>
-      <w:r>
-        <w:rPr>
-          <w:rFonts w:cs="Arial"/>
-          <w:sz w:val="24"/>
-          <w:szCs w:val="24"/>
-        </w:rPr>
-        <w:t xml:space="preserve"> in accordance with 18 Pa.C.S. </w:t>
-      </w:r>
-      <w:r>
-        <w:rPr>
-          <w:rFonts w:cs="Arial"/>
-          <w:sz w:val="24"/>
-          <w:szCs w:val="24"/>
-        </w:rPr>
-        <w:t>§</w:t>
-      </w:r>
-      <w:r>
-        <w:rPr>
-          <w:rFonts w:cs="Arial"/>
-          <w:sz w:val="24"/>
-          <w:szCs w:val="24"/>
-        </w:rPr>
-        <w:t xml:space="preserve"> 9122.1(a).</w:t>
-      </w:r>
-    </w:p>
-    <w:p>
-      <w:pPr>
-        <w:spacing w:after="0" w:line="240" w:lineRule="auto"/>
-        <w:jc w:val="both"/>
-        <w:rPr>
-          <w:rFonts w:cs="Arial"/>
-          <w:sz w:val="24"/>
-          <w:szCs w:val="24"/>
-        </w:rPr>
-      </w:pPr>
-    </w:p>
-    <w:p>
-      <w:pPr>
-        <w:spacing w:after="0" w:line="240" w:lineRule="auto"/>
-        <w:jc w:val="both"/>
-        <w:rPr>
-          <w:rFonts w:cs="Arial"/>
-          <w:sz w:val="24"/>
-          <w:szCs w:val="24"/>
-        </w:rPr>
-      </w:pPr>
-      <w:r>
-        <w:rPr>
-          <w:rFonts w:cs="Arial"/>
-          <w:sz w:val="24"/>
-          <w:szCs w:val="24"/>
-        </w:rPr>
-        <w:t xml:space="preserve">The information required under Pa.R.Crim.P. </w:t>
-      </w:r>
-      <w:r>
-        <w:rPr>
-          <w:rFonts w:cs="Arial"/>
-          <w:sz w:val="24"/>
-          <w:szCs w:val="24"/>
-        </w:rPr>
-        <w:t>791</w:t>
-      </w:r>
-      <w:r>
-        <w:rPr>
-          <w:rFonts w:cs="Arial"/>
-          <w:sz w:val="24"/>
-          <w:szCs w:val="24"/>
-        </w:rPr>
-        <w:t xml:space="preserve"> appears on the attached page(s) which is hereby incorporated into this ORDER by reference.  </w:t>
+        <w:t xml:space="preserve">This case qualifies for a limited access order and none of the exceptions under 18 </w:t>
+      </w:r>
+      <w:proofErr w:type="spellStart"/>
+      <w:r>
+        <w:rPr>
+          <w:rFonts w:cs="Arial"/>
+          <w:sz w:val="24"/>
+          <w:szCs w:val="24"/>
+        </w:rPr>
+        <w:t>Pa.C.S</w:t>
+      </w:r>
+      <w:proofErr w:type="spellEnd"/>
+      <w:r>
+        <w:rPr>
+          <w:rFonts w:cs="Arial"/>
+          <w:sz w:val="24"/>
+          <w:szCs w:val="24"/>
+        </w:rPr>
+        <w:t>. § 9122</w:t>
+      </w:r>
+      <w:r>
+        <w:rPr>
+          <w:rFonts w:cs="Arial"/>
+          <w:sz w:val="24"/>
+          <w:szCs w:val="24"/>
+        </w:rPr>
+        <w:t>.1</w:t>
+      </w:r>
+      <w:r>
+        <w:rPr>
+          <w:rFonts w:cs="Arial"/>
+          <w:sz w:val="24"/>
+          <w:szCs w:val="24"/>
+        </w:rPr>
+        <w:t>(b) are applicable</w:t>
       </w:r>
     </w:p>
     <w:p>
@@ -853,7 +727,25 @@
           <w:sz w:val="24"/>
           <w:szCs w:val="24"/>
         </w:rPr>
-        <w:t xml:space="preserve">Pursuant to Pa.R.Crim.P. </w:t>
+        <w:t xml:space="preserve">Pursuant to </w:t>
+      </w:r>
+      <w:proofErr w:type="spellStart"/>
+      <w:r>
+        <w:rPr>
+          <w:rFonts w:cs="Arial"/>
+          <w:sz w:val="24"/>
+          <w:szCs w:val="24"/>
+        </w:rPr>
+        <w:t>Pa.R.Crim.P</w:t>
+      </w:r>
+      <w:proofErr w:type="spellEnd"/>
+      <w:r>
+        <w:rPr>
+          <w:rFonts w:cs="Arial"/>
+          <w:sz w:val="24"/>
+          <w:szCs w:val="24"/>
+        </w:rPr>
+        <w:t xml:space="preserve">. </w:t>
       </w:r>
       <w:r>
         <w:rPr>
@@ -950,7 +842,27 @@
           <w:sz w:val="24"/>
           <w:szCs w:val="24"/>
         </w:rPr>
-        <w:t xml:space="preserve">Alias(es): </w:t>
+        <w:t>Alias(</w:t>
+      </w:r>
+      <w:proofErr w:type="spellStart"/>
+      <w:r>
+        <w:rPr>
+          <w:rFonts w:cs="Arial"/>
+          <w:b/>
+          <w:sz w:val="24"/>
+          <w:szCs w:val="24"/>
+        </w:rPr>
+        <w:t>es</w:t>
+      </w:r>
+      <w:proofErr w:type="spellEnd"/>
+      <w:r>
+        <w:rPr>
+          <w:rFonts w:cs="Arial"/>
+          <w:b/>
+          <w:sz w:val="24"/>
+          <w:szCs w:val="24"/>
+        </w:rPr>
+        <w:t xml:space="preserve">): </w:t>
       </w:r>
       <w:r>
         <w:rPr>
@@ -1813,11 +1725,19 @@
                 <w:b/>
               </w:rPr>
             </w:pPr>
-            <w:r>
-              <w:rPr>
-                <w:b/>
-              </w:rPr>
-              <w:t>Disp Date</w:t>
+            <w:proofErr w:type="spellStart"/>
+            <w:r>
+              <w:rPr>
+                <w:b/>
+              </w:rPr>
+              <w:t>Disp</w:t>
+            </w:r>
+            <w:proofErr w:type="spellEnd"/>
+            <w:r>
+              <w:rPr>
+                <w:b/>
+              </w:rPr>
+              <w:t xml:space="preserve"> Date</w:t>
             </w:r>
           </w:p>
         </w:tc>
@@ -2230,55 +2150,18 @@
         <w:spacing w:after="0" w:line="240" w:lineRule="auto"/>
         <w:ind w:left="360"/>
       </w:pPr>
-      <w:r>
-        <w:t xml:space="preserve">Limited access </w:t>
-      </w:r>
-      <w:r>
-        <w:t>is proper under 18 Pa.C.S. 9122</w:t>
-      </w:r>
-      <w:r>
-        <w:t>.1</w:t>
-      </w:r>
-      <w:r>
-        <w:t xml:space="preserve"> as the </w:t>
-      </w:r>
-      <w:r>
-        <w:t>conviction(s)</w:t>
-      </w:r>
-      <w:r>
-        <w:t xml:space="preserve"> </w:t>
-      </w:r>
-      <w:r>
-        <w:t xml:space="preserve">were </w:t>
-      </w:r>
-      <w:r>
-        <w:t xml:space="preserve">misdemeanors of the second or third degree, or ungraded misdemeanors, and </w:t>
-      </w:r>
-      <w:r>
-        <w:t xml:space="preserve">the petitioner has been free of arrest or prosecution for 10 years. </w:t>
-      </w:r>
-      <w:r>
-        <w:rPr>
-          <w:sz w:val="23"/>
-          <w:szCs w:val="23"/>
-        </w:rPr>
-        <w:t xml:space="preserve">None of the exceptions under 18 Pa.C.S. § 9122.1(b) </w:t>
-      </w:r>
       <w:bookmarkStart w:id="0" w:name="_GoBack"/>
-      <w:r>
-        <w:rPr>
-          <w:sz w:val="23"/>
-          <w:szCs w:val="23"/>
-        </w:rPr>
-        <w:t xml:space="preserve">are </w:t>
-      </w:r>
       <w:bookmarkEnd w:id="0"/>
       <w:r>
-        <w:rPr>
-          <w:sz w:val="23"/>
-          <w:szCs w:val="23"/>
-        </w:rPr>
-        <w:t>applicable.</w:t>
+        <w:t xml:space="preserve">As a result of these convictions, Petitioner has been caused to suffer embarrassment and irreparable harm and loss of job opportunities. This case qualifies for a limited access order and none of the exceptions under 18 </w:t>
+      </w:r>
+      <w:proofErr w:type="spellStart"/>
+      <w:r>
+        <w:t>Pa.C.S</w:t>
+      </w:r>
+      <w:proofErr w:type="spellEnd"/>
+      <w:r>
+        <w:t>. 9122.1(b) are applicable.</w:t>
       </w:r>
     </w:p>
     <w:p>
@@ -2803,6 +2686,7 @@
         </w:rPr>
         <w:t xml:space="preserve"> </w:t>
       </w:r>
+      <w:proofErr w:type="spellStart"/>
       <w:r>
         <w:rPr>
           <w:rFonts w:cs="Arial"/>
@@ -2878,6 +2762,7 @@
         </w:rPr>
         <w:t>im.P</w:t>
       </w:r>
+      <w:proofErr w:type="spellEnd"/>
       <w:r>
         <w:rPr>
           <w:rFonts w:cs="Arial"/>
@@ -3552,6 +3437,7 @@
         </w:rPr>
         <w:t xml:space="preserve">to </w:t>
       </w:r>
+      <w:proofErr w:type="spellStart"/>
       <w:r>
         <w:rPr>
           <w:rFonts w:cs="Arial"/>
@@ -3630,6 +3516,7 @@
         </w:rPr>
         <w:t>P</w:t>
       </w:r>
+      <w:proofErr w:type="spellEnd"/>
       <w:r>
         <w:rPr>
           <w:rFonts w:cs="Arial"/>
@@ -4611,6 +4498,7 @@
               </w:rPr>
               <w:t>(</w:t>
             </w:r>
+            <w:proofErr w:type="spellStart"/>
             <w:r>
               <w:rPr>
                 <w:rFonts w:cs="Arial"/>
@@ -4619,6 +4507,7 @@
               </w:rPr>
               <w:t>es</w:t>
             </w:r>
+            <w:proofErr w:type="spellEnd"/>
             <w:r>
               <w:rPr>
                 <w:rFonts w:cs="Arial"/>
@@ -6411,11 +6300,19 @@
                 <w:b/>
               </w:rPr>
             </w:pPr>
-            <w:r>
-              <w:rPr>
-                <w:b/>
-              </w:rPr>
-              <w:t>Disp Date</w:t>
+            <w:proofErr w:type="spellStart"/>
+            <w:r>
+              <w:rPr>
+                <w:b/>
+              </w:rPr>
+              <w:t>Disp</w:t>
+            </w:r>
+            <w:proofErr w:type="spellEnd"/>
+            <w:r>
+              <w:rPr>
+                <w:b/>
+              </w:rPr>
+              <w:t xml:space="preserve"> Date</w:t>
             </w:r>
           </w:p>
         </w:tc>
@@ -7263,23 +7160,15 @@
               <w:ind w:left="360"/>
             </w:pPr>
             <w:r>
-              <w:t>Limited access</w:t>
-            </w:r>
-            <w:r>
-              <w:t xml:space="preserve"> is proper under 18 Pa.C.S. 9122</w:t>
-            </w:r>
-            <w:r>
-              <w:t>.1</w:t>
-            </w:r>
-            <w:r>
-              <w:t xml:space="preserve"> as the conviction(s) were misdemeanors of the second or third degree, or ungraded misdemeanors, and the petitioner has been free of arrest or prosecution for 10 years. </w:t>
-            </w:r>
-            <w:r>
-              <w:rPr>
-                <w:sz w:val="23"/>
-                <w:szCs w:val="23"/>
-              </w:rPr>
-              <w:t>None of the exceptions under 18 Pa.C.S. § 9122.1(b) are applicable.</w:t>
+              <w:t xml:space="preserve">As a result of these convictions, Petitioner has been caused to suffer embarrassment and irreparable harm and loss of job opportunities. This case qualifies for a limited access order and none of the exceptions under 18 </w:t>
+            </w:r>
+            <w:proofErr w:type="spellStart"/>
+            <w:r>
+              <w:t>Pa.C.S</w:t>
+            </w:r>
+            <w:proofErr w:type="spellEnd"/>
+            <w:r>
+              <w:t>. 9122.1(b) are applicable.</w:t>
             </w:r>
           </w:p>
           <w:p>
@@ -8617,6 +8506,7 @@
         </w:rPr>
         <w:t xml:space="preserve">18 </w:t>
       </w:r>
+      <w:proofErr w:type="spellStart"/>
       <w:r>
         <w:rPr>
           <w:rFonts w:cs="Arial"/>
@@ -8651,6 +8541,7 @@
         </w:rPr>
         <w:t>.S</w:t>
       </w:r>
+      <w:proofErr w:type="spellEnd"/>
       <w:r>
         <w:rPr>
           <w:rFonts w:cs="Arial"/>
@@ -8793,14 +8684,31 @@
           <w:szCs w:val="24"/>
           <w:u w:val="single"/>
         </w:rPr>
-        <w:t>ATTORNEY_ELEC_SIG}</w:t>
-      </w:r>
-      <w:r>
-        <w:rPr>
-          <w:sz w:val="24"/>
-          <w:szCs w:val="24"/>
-        </w:rPr>
-        <w:t>__</w:t>
+        <w:t>ATTORNEY_ELEC_SIG</w:t>
+      </w:r>
+      <w:proofErr w:type="gramStart"/>
+      <w:r>
+        <w:rPr>
+          <w:sz w:val="24"/>
+          <w:szCs w:val="24"/>
+          <w:u w:val="single"/>
+        </w:rPr>
+        <w:t>}</w:t>
+      </w:r>
+      <w:r>
+        <w:rPr>
+          <w:sz w:val="24"/>
+          <w:szCs w:val="24"/>
+        </w:rPr>
+        <w:t>_</w:t>
+      </w:r>
+      <w:proofErr w:type="gramEnd"/>
+      <w:r>
+        <w:rPr>
+          <w:sz w:val="24"/>
+          <w:szCs w:val="24"/>
+        </w:rPr>
+        <w:t>_</w:t>
       </w:r>
     </w:p>
     <w:p>
@@ -8947,7 +8855,7 @@
       <w:rPr>
         <w:noProof/>
       </w:rPr>
-      <w:t>2</w:t>
+      <w:t>5</w:t>
     </w:r>
     <w:r>
       <w:fldChar w:fldCharType="end"/>
@@ -9899,7 +9807,7 @@
 </file>
 
 <file path=customXml/itemProps1.xml><?xml version="1.0" encoding="utf-8"?>
-<ds:datastoreItem xmlns:ds="http://schemas.openxmlformats.org/officeDocument/2006/customXml" ds:itemID="{F58485BC-8CDB-46ED-9E01-646222D19EE6}">
+<ds:datastoreItem xmlns:ds="http://schemas.openxmlformats.org/officeDocument/2006/customXml" ds:itemID="{CE81C1AB-93CA-4A6E-B186-E9066950C776}">
   <ds:schemaRefs>
     <ds:schemaRef ds:uri="http://schemas.openxmlformats.org/officeDocument/2006/bibliography"/>
   </ds:schemaRefs>

</xml_diff>